<commit_message>
typo in phone number :doh:
</commit_message>
<xml_diff>
--- a/donavon-west-resume-2019.docx
+++ b/donavon-west-resume-2019.docx
@@ -15,6 +15,7 @@
       <w:r>
         <w:rPr>
           <w:rFonts w:ascii="BentonSans Extra Light" w:hAnsi="BentonSans Extra Light"/>
+          <w:noProof/>
           <w:color w:val="4472C4" w:themeColor="accent1"/>
           <w:sz w:val="40"/>
           <w:szCs w:val="40"/>
@@ -243,7 +244,7 @@
               <w:rPr>
                 <w:szCs w:val="21"/>
               </w:rPr>
-              <w:t>202-2359-4500</w:t>
+              <w:t>202-359-4500</w:t>
             </w:r>
           </w:p>
           <w:p>
@@ -356,19 +357,7 @@
               <w:rPr>
                 <w:szCs w:val="21"/>
               </w:rPr>
-              <w:t xml:space="preserve">A </w:t>
-            </w:r>
-            <w:r>
-              <w:rPr>
-                <w:szCs w:val="21"/>
-              </w:rPr>
-              <w:t xml:space="preserve">solid </w:t>
-            </w:r>
-            <w:r>
-              <w:rPr>
-                <w:szCs w:val="21"/>
-              </w:rPr>
-              <w:t xml:space="preserve">technology brand </w:t>
+              <w:t xml:space="preserve">A solid technology brand </w:t>
             </w:r>
             <w:r>
               <w:rPr>
@@ -386,19 +375,15 @@
               <w:rPr>
                 <w:szCs w:val="21"/>
               </w:rPr>
-              <w:t xml:space="preserve">, Donavon </w:t>
-            </w:r>
-            <w:r>
-              <w:rPr>
-                <w:szCs w:val="21"/>
-              </w:rPr>
-              <w:t>moved</w:t>
-            </w:r>
-            <w:r>
-              <w:rPr>
-                <w:szCs w:val="21"/>
-              </w:rPr>
-              <w:t xml:space="preserve"> a 170-year-old company with zero “tech cred” </w:t>
+              <w:t>, Donavon m</w:t>
+            </w:r>
+            <w:bookmarkStart w:id="0" w:name="_GoBack"/>
+            <w:bookmarkEnd w:id="0"/>
+            <w:r>
+              <w:rPr>
+                <w:szCs w:val="21"/>
+              </w:rPr>
+              <w:t xml:space="preserve">oved a 170-year-old company with zero “tech cred” </w:t>
             </w:r>
             <w:r>
               <w:rPr>
@@ -512,13 +497,7 @@
               <w:rPr>
                 <w:szCs w:val="21"/>
               </w:rPr>
-              <w:t xml:space="preserve"> months</w:t>
-            </w:r>
-            <w:r>
-              <w:rPr>
-                <w:szCs w:val="21"/>
-              </w:rPr>
-              <w:t>.</w:t>
+              <w:t xml:space="preserve"> months.</w:t>
             </w:r>
           </w:p>
         </w:tc>
@@ -786,19 +765,7 @@
               <w:rPr>
                 <w:szCs w:val="21"/>
               </w:rPr>
-              <w:t xml:space="preserve">Managing Editor </w:t>
-            </w:r>
-            <w:r>
-              <w:rPr>
-                <w:szCs w:val="21"/>
-              </w:rPr>
-              <w:t xml:space="preserve">and principle author </w:t>
-            </w:r>
-            <w:r>
-              <w:rPr>
-                <w:szCs w:val="21"/>
-              </w:rPr>
-              <w:t xml:space="preserve">for the </w:t>
+              <w:t xml:space="preserve">Managing Editor and principle author for the </w:t>
             </w:r>
             <w:r>
               <w:rPr>
@@ -862,13 +829,7 @@
               <w:rPr>
                 <w:szCs w:val="21"/>
               </w:rPr>
-              <w:t xml:space="preserve"> </w:t>
-            </w:r>
-            <w:r>
-              <w:rPr>
-                <w:szCs w:val="21"/>
-              </w:rPr>
-              <w:t xml:space="preserve">publishing articles on React, Kotlin, </w:t>
+              <w:t xml:space="preserve"> publishing articles on React, Kotlin, </w:t>
             </w:r>
             <w:r>
               <w:rPr>
@@ -923,13 +884,7 @@
               <w:rPr>
                 <w:szCs w:val="21"/>
               </w:rPr>
-              <w:t xml:space="preserve"> #1 SEO </w:t>
-            </w:r>
-            <w:r>
-              <w:rPr>
-                <w:szCs w:val="21"/>
-              </w:rPr>
-              <w:t>article</w:t>
+              <w:t xml:space="preserve"> #1 SEO article</w:t>
             </w:r>
             <w:r>
               <w:rPr>
@@ -1068,19 +1023,7 @@
               <w:rPr>
                 <w:szCs w:val="21"/>
               </w:rPr>
-              <w:t xml:space="preserve"> list of NYC Top</w:t>
-            </w:r>
-            <w:r>
-              <w:rPr>
-                <w:szCs w:val="21"/>
-              </w:rPr>
-              <w:t xml:space="preserve"> 10</w:t>
-            </w:r>
-            <w:r>
-              <w:rPr>
-                <w:szCs w:val="21"/>
-              </w:rPr>
-              <w:t xml:space="preserve"> Tech Brands</w:t>
+              <w:t xml:space="preserve"> list of NYC Top 10 Tech Brands</w:t>
             </w:r>
           </w:p>
         </w:tc>
@@ -1296,13 +1239,7 @@
               <w:rPr>
                 <w:szCs w:val="21"/>
               </w:rPr>
-              <w:t>Communities of Technical Practice</w:t>
-            </w:r>
-            <w:r>
-              <w:rPr>
-                <w:szCs w:val="21"/>
-              </w:rPr>
-              <w:t xml:space="preserve"> (CTP)</w:t>
+              <w:t>Communities of Technical Practice (CTP)</w:t>
             </w:r>
           </w:p>
           <w:p>
@@ -1522,13 +1459,7 @@
               <w:rPr>
                 <w:szCs w:val="21"/>
               </w:rPr>
-              <w:t xml:space="preserve"> a</w:t>
-            </w:r>
-            <w:r>
-              <w:rPr>
-                <w:szCs w:val="21"/>
-              </w:rPr>
-              <w:t>s acting CTO</w:t>
+              <w:t xml:space="preserve"> as acting CTO</w:t>
             </w:r>
           </w:p>
           <w:p>
@@ -1619,19 +1550,7 @@
               <w:rPr>
                 <w:szCs w:val="21"/>
               </w:rPr>
-              <w:t xml:space="preserve"> a</w:t>
-            </w:r>
-            <w:r>
-              <w:rPr>
-                <w:szCs w:val="21"/>
-              </w:rPr>
-              <w:t>s Director</w:t>
-            </w:r>
-            <w:r>
-              <w:rPr>
-                <w:szCs w:val="21"/>
-              </w:rPr>
-              <w:t xml:space="preserve"> of Engineering</w:t>
+              <w:t xml:space="preserve"> as Director of Engineering</w:t>
             </w:r>
           </w:p>
           <w:p>
@@ -1662,13 +1581,7 @@
               <w:rPr>
                 <w:szCs w:val="21"/>
               </w:rPr>
-              <w:t>enterprise</w:t>
-            </w:r>
-            <w:r>
-              <w:rPr>
-                <w:szCs w:val="21"/>
-              </w:rPr>
-              <w:t xml:space="preserve"> </w:t>
+              <w:t xml:space="preserve">enterprise </w:t>
             </w:r>
             <w:r>
               <w:rPr>
@@ -1809,13 +1722,7 @@
               <w:rPr>
                 <w:szCs w:val="21"/>
               </w:rPr>
-              <w:t xml:space="preserve">Engineering </w:t>
-            </w:r>
-            <w:r>
-              <w:rPr>
-                <w:szCs w:val="21"/>
-              </w:rPr>
-              <w:t>Manager</w:t>
+              <w:t>Engineering Manager</w:t>
             </w:r>
           </w:p>
           <w:p>
@@ -1888,13 +1795,7 @@
               <w:rPr>
                 <w:szCs w:val="21"/>
               </w:rPr>
-              <w:t xml:space="preserve"> from </w:t>
-            </w:r>
-            <w:r>
-              <w:rPr>
-                <w:szCs w:val="21"/>
-              </w:rPr>
-              <w:t>individual contributor</w:t>
+              <w:t xml:space="preserve"> from individual contributor</w:t>
             </w:r>
             <w:r>
               <w:rPr>
@@ -1912,13 +1813,7 @@
               <w:rPr>
                 <w:szCs w:val="21"/>
               </w:rPr>
-              <w:t xml:space="preserve">to </w:t>
-            </w:r>
-            <w:r>
-              <w:rPr>
-                <w:szCs w:val="21"/>
-              </w:rPr>
-              <w:t>lead</w:t>
+              <w:t>to lead</w:t>
             </w:r>
             <w:r>
               <w:rPr>
@@ -2115,14 +2010,7 @@
                 <w:color w:val="4472C4" w:themeColor="accent1"/>
                 <w:szCs w:val="21"/>
               </w:rPr>
-              <w:t>E</w:t>
-            </w:r>
-            <w:r>
-              <w:rPr>
-                <w:color w:val="4472C4" w:themeColor="accent1"/>
-                <w:szCs w:val="21"/>
-              </w:rPr>
-              <w:t>tcetera</w:t>
+              <w:t>Etcetera</w:t>
             </w:r>
           </w:p>
         </w:tc>
@@ -2493,13 +2381,7 @@
               <w:rPr>
                 <w:szCs w:val="21"/>
               </w:rPr>
-              <w:t>O</w:t>
-            </w:r>
-            <w:r>
-              <w:rPr>
-                <w:szCs w:val="21"/>
-              </w:rPr>
-              <w:t>rganizer</w:t>
+              <w:t>Organizer</w:t>
             </w:r>
           </w:p>
           <w:p>
@@ -2596,47 +2478,17 @@
               </w:rPr>
               <w:t xml:space="preserve"> at </w:t>
             </w:r>
-            <w:r>
-              <w:rPr>
-                <w:rStyle w:val="FollowedHyperlink"/>
-                <w:szCs w:val="21"/>
-              </w:rPr>
-              <w:fldChar w:fldCharType="begin"/>
-            </w:r>
-            <w:r>
-              <w:rPr>
-                <w:rStyle w:val="FollowedHyperlink"/>
-                <w:szCs w:val="21"/>
-              </w:rPr>
-              <w:instrText xml:space="preserve"> HYPERLINK "https://usereact.nyc/" </w:instrText>
-            </w:r>
-            <w:r>
-              <w:rPr>
-                <w:rStyle w:val="FollowedHyperlink"/>
-                <w:szCs w:val="21"/>
-              </w:rPr>
-            </w:r>
-            <w:r>
-              <w:rPr>
-                <w:rStyle w:val="FollowedHyperlink"/>
-                <w:szCs w:val="21"/>
-              </w:rPr>
-              <w:fldChar w:fldCharType="separate"/>
-            </w:r>
-            <w:r>
-              <w:rPr>
-                <w:rStyle w:val="FollowedHyperlink"/>
-                <w:szCs w:val="21"/>
-              </w:rPr>
-              <w:t>useReact.NYC</w:t>
-            </w:r>
-            <w:r>
-              <w:rPr>
-                <w:rStyle w:val="FollowedHyperlink"/>
-                <w:szCs w:val="21"/>
-              </w:rPr>
-              <w:fldChar w:fldCharType="end"/>
-            </w:r>
+            <w:hyperlink r:id="rId15" w:history="1">
+              <w:proofErr w:type="spellStart"/>
+              <w:r>
+                <w:rPr>
+                  <w:rStyle w:val="FollowedHyperlink"/>
+                  <w:szCs w:val="21"/>
+                </w:rPr>
+                <w:t>useReact.NYC</w:t>
+              </w:r>
+              <w:proofErr w:type="spellEnd"/>
+            </w:hyperlink>
           </w:p>
           <w:p>
             <w:pPr>
@@ -2871,7 +2723,7 @@
               </w:rPr>
               <w:t xml:space="preserve"> on </w:t>
             </w:r>
-            <w:hyperlink r:id="rId15" w:history="1">
+            <w:hyperlink r:id="rId16" w:history="1">
               <w:r>
                 <w:rPr>
                   <w:rStyle w:val="Hyperlink"/>
@@ -2972,7 +2824,7 @@
               </w:rPr>
               <w:t xml:space="preserve">American Express </w:t>
             </w:r>
-            <w:hyperlink r:id="rId16" w:history="1">
+            <w:hyperlink r:id="rId17" w:history="1">
               <w:r>
                 <w:rPr>
                   <w:rStyle w:val="Hyperlink"/>
@@ -2982,16 +2834,14 @@
                 <w:t>Technology Blog</w:t>
               </w:r>
             </w:hyperlink>
-            <w:bookmarkStart w:id="0" w:name="_GoBack"/>
-            <w:bookmarkEnd w:id="0"/>
-          </w:p>
-          <w:p>
-            <w:pPr>
-              <w:rPr>
-                <w:szCs w:val="21"/>
-              </w:rPr>
-            </w:pPr>
-            <w:hyperlink r:id="rId17" w:history="1">
+          </w:p>
+          <w:p>
+            <w:pPr>
+              <w:rPr>
+                <w:szCs w:val="21"/>
+              </w:rPr>
+            </w:pPr>
+            <w:hyperlink r:id="rId18" w:history="1">
               <w:r>
                 <w:rPr>
                   <w:rStyle w:val="Hyperlink"/>
@@ -3031,13 +2881,7 @@
               <w:rPr>
                 <w:szCs w:val="21"/>
               </w:rPr>
-              <w:t xml:space="preserve">Over </w:t>
-            </w:r>
-            <w:r>
-              <w:rPr>
-                <w:szCs w:val="21"/>
-              </w:rPr>
-              <w:t>2000 views/month</w:t>
+              <w:t>Over 2000 views/month</w:t>
             </w:r>
             <w:r>
               <w:rPr>
@@ -3051,30 +2895,14 @@
               </w:rPr>
               <w:t xml:space="preserve">on </w:t>
             </w:r>
-            <w:hyperlink r:id="rId18" w:history="1">
+            <w:hyperlink r:id="rId19" w:history="1">
               <w:r>
                 <w:rPr>
                   <w:rStyle w:val="Hyperlink"/>
                   <w:szCs w:val="21"/>
                   <w:u w:val="none"/>
                 </w:rPr>
-                <w:t>medium.com/@donav</w:t>
-              </w:r>
-              <w:r>
-                <w:rPr>
-                  <w:rStyle w:val="Hyperlink"/>
-                  <w:szCs w:val="21"/>
-                  <w:u w:val="none"/>
-                </w:rPr>
-                <w:t>o</w:t>
-              </w:r>
-              <w:r>
-                <w:rPr>
-                  <w:rStyle w:val="Hyperlink"/>
-                  <w:szCs w:val="21"/>
-                  <w:u w:val="none"/>
-                </w:rPr>
-                <w:t>n</w:t>
+                <w:t>medium.com/@donavon</w:t>
               </w:r>
             </w:hyperlink>
           </w:p>
@@ -3093,7 +2921,7 @@
       </w:pPr>
     </w:p>
     <w:sectPr>
-      <w:footerReference w:type="default" r:id="rId19"/>
+      <w:footerReference w:type="default" r:id="rId20"/>
       <w:pgSz w:w="12240" w:h="15840"/>
       <w:pgMar w:top="729" w:right="720" w:bottom="612" w:left="720" w:header="720" w:footer="558" w:gutter="0"/>
       <w:cols w:space="720"/>

</xml_diff>

<commit_message>
built the role of devrel from the ground up
</commit_message>
<xml_diff>
--- a/donavon-west-resume-2019.docx
+++ b/donavon-west-resume-2019.docx
@@ -357,7 +357,7 @@
               <w:rPr>
                 <w:szCs w:val="21"/>
               </w:rPr>
-              <w:t xml:space="preserve">A solid technology brand </w:t>
+              <w:t xml:space="preserve">A technology brand </w:t>
             </w:r>
             <w:r>
               <w:rPr>
@@ -375,15 +375,7 @@
               <w:rPr>
                 <w:szCs w:val="21"/>
               </w:rPr>
-              <w:t>, Donavon m</w:t>
-            </w:r>
-            <w:bookmarkStart w:id="0" w:name="_GoBack"/>
-            <w:bookmarkEnd w:id="0"/>
-            <w:r>
-              <w:rPr>
-                <w:szCs w:val="21"/>
-              </w:rPr>
-              <w:t xml:space="preserve">oved a 170-year-old company with zero “tech cred” </w:t>
+              <w:t xml:space="preserve">, Donavon moved a 170-year-old company with zero “tech cred” </w:t>
             </w:r>
             <w:r>
               <w:rPr>
@@ -666,7 +658,7 @@
               <w:rPr>
                 <w:szCs w:val="21"/>
               </w:rPr>
-              <w:t xml:space="preserve">Created the position of </w:t>
+              <w:t xml:space="preserve">Built the role of </w:t>
             </w:r>
             <w:r>
               <w:rPr>
@@ -678,57 +670,34 @@
               <w:rPr>
                 <w:szCs w:val="21"/>
               </w:rPr>
-              <w:t xml:space="preserve">for </w:t>
-            </w:r>
-            <w:r>
-              <w:rPr>
-                <w:szCs w:val="21"/>
-              </w:rPr>
-              <w:t xml:space="preserve">Amex </w:t>
-            </w:r>
-            <w:r>
-              <w:rPr>
-                <w:szCs w:val="21"/>
-              </w:rPr>
-              <w:t>Technology</w:t>
-            </w:r>
-          </w:p>
-          <w:p>
-            <w:pPr>
-              <w:pStyle w:val="ListParagraph"/>
-              <w:numPr>
-                <w:ilvl w:val="0"/>
-                <w:numId w:val="2"/>
-              </w:numPr>
-              <w:ind w:left="168" w:hanging="168"/>
-              <w:rPr>
-                <w:szCs w:val="21"/>
-              </w:rPr>
-            </w:pPr>
-            <w:r>
-              <w:rPr>
-                <w:szCs w:val="21"/>
-              </w:rPr>
-              <w:t xml:space="preserve">Worked with </w:t>
-            </w:r>
-            <w:r>
-              <w:rPr>
-                <w:szCs w:val="21"/>
-              </w:rPr>
-              <w:t>R</w:t>
-            </w:r>
-            <w:r>
-              <w:rPr>
-                <w:szCs w:val="21"/>
-              </w:rPr>
-              <w:t>ecruiting to a</w:t>
-            </w:r>
-            <w:r>
-              <w:rPr>
-                <w:szCs w:val="21"/>
-              </w:rPr>
-              <w:t>ttract top engineering talent</w:t>
-            </w:r>
+              <w:t xml:space="preserve">from the ground up with the goal of </w:t>
+            </w:r>
+            <w:r>
+              <w:rPr>
+                <w:szCs w:val="21"/>
+              </w:rPr>
+              <w:t xml:space="preserve"> a</w:t>
+            </w:r>
+            <w:r>
+              <w:rPr>
+                <w:szCs w:val="21"/>
+              </w:rPr>
+              <w:t>ttract</w:t>
+            </w:r>
+            <w:r>
+              <w:rPr>
+                <w:szCs w:val="21"/>
+              </w:rPr>
+              <w:t>ing</w:t>
+            </w:r>
+            <w:r>
+              <w:rPr>
+                <w:szCs w:val="21"/>
+              </w:rPr>
+              <w:t xml:space="preserve"> top engineering talent</w:t>
+            </w:r>
+            <w:bookmarkStart w:id="0" w:name="_GoBack"/>
+            <w:bookmarkEnd w:id="0"/>
           </w:p>
           <w:p>
             <w:pPr>

</xml_diff>